<commit_message>
formatted memento document to assignment spec
</commit_message>
<xml_diff>
--- a/OODP Memento.docx
+++ b/OODP Memento.docx
@@ -108,7 +108,43 @@
           <w:sz w:val="24"/>
           <w:szCs w:val="24"/>
         </w:rPr>
-        <w:tab/>
+        <w:t>Name: Memento</w:t>
+      </w:r>
+    </w:p>
+    <w:p>
+      <w:pPr>
+        <w:spacing w:line="480" w:lineRule="auto"/>
+        <w:rPr>
+          <w:rFonts w:ascii="Times New Roman" w:hAnsi="Times New Roman" w:cs="Times New Roman"/>
+          <w:sz w:val="24"/>
+          <w:szCs w:val="24"/>
+        </w:rPr>
+      </w:pPr>
+      <w:r>
+        <w:rPr>
+          <w:rFonts w:ascii="Times New Roman" w:hAnsi="Times New Roman" w:cs="Times New Roman"/>
+          <w:sz w:val="24"/>
+          <w:szCs w:val="24"/>
+        </w:rPr>
+        <w:t xml:space="preserve">Category: Behavioral </w:t>
+      </w:r>
+    </w:p>
+    <w:p>
+      <w:pPr>
+        <w:spacing w:line="480" w:lineRule="auto"/>
+        <w:rPr>
+          <w:rFonts w:ascii="Times New Roman" w:hAnsi="Times New Roman" w:cs="Times New Roman"/>
+          <w:sz w:val="24"/>
+          <w:szCs w:val="24"/>
+        </w:rPr>
+      </w:pPr>
+      <w:r>
+        <w:rPr>
+          <w:rFonts w:ascii="Times New Roman" w:hAnsi="Times New Roman" w:cs="Times New Roman"/>
+          <w:sz w:val="24"/>
+          <w:szCs w:val="24"/>
+        </w:rPr>
+        <w:t xml:space="preserve">Description: </w:t>
       </w:r>
       <w:r>
         <w:rPr>
@@ -124,91 +160,148 @@
           <w:sz w:val="24"/>
           <w:szCs w:val="24"/>
         </w:rPr>
-        <w:t xml:space="preserve">for cases in which a class must return to a previous state. For example, an art program </w:t>
-      </w:r>
-      <w:r>
-        <w:rPr>
-          <w:rFonts w:ascii="Times New Roman" w:hAnsi="Times New Roman" w:cs="Times New Roman"/>
-          <w:sz w:val="24"/>
-          <w:szCs w:val="24"/>
-        </w:rPr>
-        <w:t>that allows the user to undo or redo a</w:t>
-      </w:r>
-      <w:r>
-        <w:rPr>
-          <w:rFonts w:ascii="Times New Roman" w:hAnsi="Times New Roman" w:cs="Times New Roman"/>
-          <w:sz w:val="24"/>
-          <w:szCs w:val="24"/>
-        </w:rPr>
-        <w:t xml:space="preserve"> brush stroke</w:t>
-      </w:r>
-      <w:r>
-        <w:rPr>
-          <w:rFonts w:ascii="Times New Roman" w:hAnsi="Times New Roman" w:cs="Times New Roman"/>
-          <w:sz w:val="24"/>
-          <w:szCs w:val="24"/>
-        </w:rPr>
-        <w:t xml:space="preserve"> implements the Memento pattern</w:t>
-      </w:r>
-      <w:r>
-        <w:rPr>
-          <w:rFonts w:ascii="Times New Roman" w:hAnsi="Times New Roman" w:cs="Times New Roman"/>
-          <w:sz w:val="24"/>
-          <w:szCs w:val="24"/>
-        </w:rPr>
-        <w:t xml:space="preserve"> to undo that brush stroke. </w:t>
-      </w:r>
-      <w:r>
-        <w:rPr>
-          <w:rFonts w:ascii="Times New Roman" w:hAnsi="Times New Roman" w:cs="Times New Roman"/>
-          <w:sz w:val="24"/>
-          <w:szCs w:val="24"/>
-        </w:rPr>
-        <w:t xml:space="preserve">Another </w:t>
-      </w:r>
-      <w:r>
-        <w:rPr>
-          <w:rFonts w:ascii="Times New Roman" w:hAnsi="Times New Roman" w:cs="Times New Roman"/>
-          <w:sz w:val="24"/>
-          <w:szCs w:val="24"/>
-        </w:rPr>
-        <w:t xml:space="preserve">example may be a video game that allows the player to save the game and exit. Then </w:t>
-      </w:r>
-      <w:proofErr w:type="gramStart"/>
-      <w:r>
-        <w:rPr>
-          <w:rFonts w:ascii="Times New Roman" w:hAnsi="Times New Roman" w:cs="Times New Roman"/>
-          <w:sz w:val="24"/>
-          <w:szCs w:val="24"/>
-        </w:rPr>
-        <w:t>at a later time</w:t>
-      </w:r>
-      <w:proofErr w:type="gramEnd"/>
-      <w:r>
-        <w:rPr>
-          <w:rFonts w:ascii="Times New Roman" w:hAnsi="Times New Roman" w:cs="Times New Roman"/>
-          <w:sz w:val="24"/>
-          <w:szCs w:val="24"/>
-        </w:rPr>
-        <w:t xml:space="preserve">, the player may boot the game again and load the previous state of the game to resume their progress. </w:t>
+        <w:t xml:space="preserve">for cases in which a class must return to a previous state. </w:t>
+      </w:r>
+      <w:r>
+        <w:rPr>
+          <w:rFonts w:ascii="Times New Roman" w:hAnsi="Times New Roman" w:cs="Times New Roman"/>
+          <w:sz w:val="24"/>
+          <w:szCs w:val="24"/>
+        </w:rPr>
+        <w:t>For example, an art program that allows the user to undo or redo a brush stroke implements the Memento pattern to undo that brush stroke. Another example may be a video game that allows the player to save the game and exit. Then at a later time, the player may boot the game again and load the previous state of the game to resume their progress.</w:t>
+      </w:r>
+      <w:r>
+        <w:rPr>
+          <w:rFonts w:ascii="Times New Roman" w:hAnsi="Times New Roman" w:cs="Times New Roman"/>
+          <w:sz w:val="24"/>
+          <w:szCs w:val="24"/>
+        </w:rPr>
+        <w:t xml:space="preserve"> </w:t>
       </w:r>
     </w:p>
     <w:p>
       <w:pPr>
         <w:spacing w:line="480" w:lineRule="auto"/>
-        <w:rPr>
-          <w:rFonts w:ascii="Times New Roman" w:hAnsi="Times New Roman" w:cs="Times New Roman"/>
-          <w:sz w:val="24"/>
-          <w:szCs w:val="24"/>
-        </w:rPr>
-      </w:pPr>
-      <w:r>
-        <w:rPr>
-          <w:rFonts w:ascii="Times New Roman" w:hAnsi="Times New Roman" w:cs="Times New Roman"/>
-          <w:sz w:val="24"/>
-          <w:szCs w:val="24"/>
-        </w:rPr>
-        <w:tab/>
+        <w:ind w:firstLine="720"/>
+        <w:rPr>
+          <w:rFonts w:ascii="Times New Roman" w:hAnsi="Times New Roman" w:cs="Times New Roman"/>
+          <w:sz w:val="24"/>
+          <w:szCs w:val="24"/>
+        </w:rPr>
+      </w:pPr>
+      <w:r>
+        <w:rPr>
+          <w:rFonts w:ascii="Times New Roman" w:hAnsi="Times New Roman" w:cs="Times New Roman"/>
+          <w:sz w:val="24"/>
+          <w:szCs w:val="24"/>
+        </w:rPr>
+        <w:t>The solution described by the pattern involves three classes. These classes are t</w:t>
+      </w:r>
+      <w:r>
+        <w:rPr>
+          <w:rFonts w:ascii="Times New Roman" w:hAnsi="Times New Roman" w:cs="Times New Roman"/>
+          <w:sz w:val="24"/>
+          <w:szCs w:val="24"/>
+        </w:rPr>
+        <w:t xml:space="preserve">he </w:t>
+      </w:r>
+      <w:r>
+        <w:rPr>
+          <w:rFonts w:ascii="Times New Roman" w:hAnsi="Times New Roman" w:cs="Times New Roman"/>
+          <w:sz w:val="24"/>
+          <w:szCs w:val="24"/>
+        </w:rPr>
+        <w:t>Originator</w:t>
+      </w:r>
+      <w:r>
+        <w:rPr>
+          <w:rFonts w:ascii="Times New Roman" w:hAnsi="Times New Roman" w:cs="Times New Roman"/>
+          <w:sz w:val="24"/>
+          <w:szCs w:val="24"/>
+        </w:rPr>
+        <w:t xml:space="preserve">, the Memento, and the Caretaker. </w:t>
+      </w:r>
+      <w:r>
+        <w:rPr>
+          <w:rFonts w:ascii="Times New Roman" w:hAnsi="Times New Roman" w:cs="Times New Roman"/>
+          <w:sz w:val="24"/>
+          <w:szCs w:val="24"/>
+        </w:rPr>
+        <w:t xml:space="preserve">The Originator class is the class whose state has some significance and needs to be recorded. </w:t>
+      </w:r>
+      <w:r>
+        <w:rPr>
+          <w:rFonts w:ascii="Times New Roman" w:hAnsi="Times New Roman" w:cs="Times New Roman"/>
+          <w:sz w:val="24"/>
+          <w:szCs w:val="24"/>
+        </w:rPr>
+        <w:t>The Memento is a class which is able to hold a copy of the Originators internal state</w:t>
+      </w:r>
+      <w:r>
+        <w:rPr>
+          <w:rFonts w:ascii="Times New Roman" w:hAnsi="Times New Roman" w:cs="Times New Roman"/>
+          <w:sz w:val="24"/>
+          <w:szCs w:val="24"/>
+        </w:rPr>
+        <w:t xml:space="preserve">. </w:t>
+      </w:r>
+      <w:r>
+        <w:rPr>
+          <w:rFonts w:ascii="Times New Roman" w:hAnsi="Times New Roman" w:cs="Times New Roman"/>
+          <w:sz w:val="24"/>
+          <w:szCs w:val="24"/>
+        </w:rPr>
+        <w:t xml:space="preserve">The Originator is responsible for </w:t>
+      </w:r>
+      <w:r>
+        <w:rPr>
+          <w:rFonts w:ascii="Times New Roman" w:hAnsi="Times New Roman" w:cs="Times New Roman"/>
+          <w:sz w:val="24"/>
+          <w:szCs w:val="24"/>
+        </w:rPr>
+        <w:t xml:space="preserve">saving its state to a Memento as well as loading state from a Memento. </w:t>
+      </w:r>
+      <w:r>
+        <w:rPr>
+          <w:rFonts w:ascii="Times New Roman" w:hAnsi="Times New Roman" w:cs="Times New Roman"/>
+          <w:sz w:val="24"/>
+          <w:szCs w:val="24"/>
+        </w:rPr>
+        <w:t xml:space="preserve">Finally, the Caretaker class is responsible for the handling of Mementos </w:t>
+      </w:r>
+      <w:r>
+        <w:rPr>
+          <w:rFonts w:ascii="Times New Roman" w:hAnsi="Times New Roman" w:cs="Times New Roman"/>
+          <w:sz w:val="24"/>
+          <w:szCs w:val="24"/>
+        </w:rPr>
+        <w:t xml:space="preserve">when the Originator is not using them. </w:t>
+      </w:r>
+      <w:r>
+        <w:rPr>
+          <w:rFonts w:ascii="Times New Roman" w:hAnsi="Times New Roman" w:cs="Times New Roman"/>
+          <w:sz w:val="24"/>
+          <w:szCs w:val="24"/>
+        </w:rPr>
+        <w:t xml:space="preserve">The Caretaker may request the Originator to create a new Memento or the Caretaker may request the Originator to set its state to a passed in Memento. </w:t>
+      </w:r>
+    </w:p>
+    <w:p>
+      <w:pPr>
+        <w:spacing w:line="480" w:lineRule="auto"/>
+        <w:rPr>
+          <w:rFonts w:ascii="Times New Roman" w:hAnsi="Times New Roman" w:cs="Times New Roman"/>
+          <w:sz w:val="24"/>
+          <w:szCs w:val="24"/>
+        </w:rPr>
+      </w:pPr>
+      <w:r>
+        <w:rPr>
+          <w:rFonts w:ascii="Times New Roman" w:hAnsi="Times New Roman" w:cs="Times New Roman"/>
+          <w:sz w:val="24"/>
+          <w:szCs w:val="24"/>
+        </w:rPr>
+        <w:t xml:space="preserve">When to use: </w:t>
       </w:r>
       <w:r>
         <w:rPr>
@@ -239,25 +332,8 @@
           <w:sz w:val="24"/>
           <w:szCs w:val="24"/>
         </w:rPr>
-        <w:t xml:space="preserve">The internal state of an object at a specific time needs to be saved externally so that it may be accessed </w:t>
-      </w:r>
-      <w:proofErr w:type="gramStart"/>
-      <w:r>
-        <w:rPr>
-          <w:rFonts w:ascii="Times New Roman" w:hAnsi="Times New Roman" w:cs="Times New Roman"/>
-          <w:sz w:val="24"/>
-          <w:szCs w:val="24"/>
-        </w:rPr>
-        <w:t>at a later time</w:t>
-      </w:r>
-      <w:proofErr w:type="gramEnd"/>
-      <w:r>
-        <w:rPr>
-          <w:rFonts w:ascii="Times New Roman" w:hAnsi="Times New Roman" w:cs="Times New Roman"/>
-          <w:sz w:val="24"/>
-          <w:szCs w:val="24"/>
-        </w:rPr>
-        <w:t xml:space="preserve"> regardless of the internal state of the object at that later time. </w:t>
+        <w:lastRenderedPageBreak/>
+        <w:t xml:space="preserve">The internal state of an object at a specific time needs to be saved externally so that it may be accessed at a later time regardless of the internal state of the object at that later time. </w:t>
       </w:r>
     </w:p>
     <w:p>
@@ -286,254 +362,53 @@
     <w:p>
       <w:pPr>
         <w:spacing w:line="480" w:lineRule="auto"/>
-        <w:ind w:firstLine="720"/>
-        <w:rPr>
-          <w:rFonts w:ascii="Times New Roman" w:hAnsi="Times New Roman" w:cs="Times New Roman"/>
-          <w:sz w:val="24"/>
-          <w:szCs w:val="24"/>
-        </w:rPr>
-      </w:pPr>
-      <w:r>
-        <w:rPr>
-          <w:rFonts w:ascii="Times New Roman" w:hAnsi="Times New Roman" w:cs="Times New Roman"/>
-          <w:sz w:val="24"/>
-          <w:szCs w:val="24"/>
-        </w:rPr>
-        <w:t>The solution described by the pattern involves three classes. These classes are t</w:t>
-      </w:r>
-      <w:r>
-        <w:rPr>
-          <w:rFonts w:ascii="Times New Roman" w:hAnsi="Times New Roman" w:cs="Times New Roman"/>
-          <w:sz w:val="24"/>
-          <w:szCs w:val="24"/>
-        </w:rPr>
-        <w:t xml:space="preserve">he </w:t>
-      </w:r>
-      <w:r>
-        <w:rPr>
-          <w:rFonts w:ascii="Times New Roman" w:hAnsi="Times New Roman" w:cs="Times New Roman"/>
-          <w:sz w:val="24"/>
-          <w:szCs w:val="24"/>
-        </w:rPr>
-        <w:t>Originator</w:t>
-      </w:r>
-      <w:r>
-        <w:rPr>
-          <w:rFonts w:ascii="Times New Roman" w:hAnsi="Times New Roman" w:cs="Times New Roman"/>
-          <w:sz w:val="24"/>
-          <w:szCs w:val="24"/>
-        </w:rPr>
-        <w:t xml:space="preserve">, the Memento, and the Caretaker. </w:t>
-      </w:r>
-      <w:r>
-        <w:rPr>
-          <w:rFonts w:ascii="Times New Roman" w:hAnsi="Times New Roman" w:cs="Times New Roman"/>
-          <w:sz w:val="24"/>
-          <w:szCs w:val="24"/>
-        </w:rPr>
-        <w:t xml:space="preserve">The Originator class is the class whose state has some significance and needs to be recorded. </w:t>
-      </w:r>
-      <w:r>
-        <w:rPr>
-          <w:rFonts w:ascii="Times New Roman" w:hAnsi="Times New Roman" w:cs="Times New Roman"/>
-          <w:sz w:val="24"/>
-          <w:szCs w:val="24"/>
-        </w:rPr>
-        <w:t xml:space="preserve">The Memento is a class which </w:t>
-      </w:r>
-      <w:proofErr w:type="gramStart"/>
-      <w:r>
-        <w:rPr>
-          <w:rFonts w:ascii="Times New Roman" w:hAnsi="Times New Roman" w:cs="Times New Roman"/>
-          <w:sz w:val="24"/>
-          <w:szCs w:val="24"/>
-        </w:rPr>
-        <w:t>is able to</w:t>
-      </w:r>
-      <w:proofErr w:type="gramEnd"/>
-      <w:r>
-        <w:rPr>
-          <w:rFonts w:ascii="Times New Roman" w:hAnsi="Times New Roman" w:cs="Times New Roman"/>
-          <w:sz w:val="24"/>
-          <w:szCs w:val="24"/>
-        </w:rPr>
-        <w:t xml:space="preserve"> hold a copy of the Originators internal state</w:t>
-      </w:r>
-      <w:r>
-        <w:rPr>
-          <w:rFonts w:ascii="Times New Roman" w:hAnsi="Times New Roman" w:cs="Times New Roman"/>
-          <w:sz w:val="24"/>
-          <w:szCs w:val="24"/>
-        </w:rPr>
-        <w:t xml:space="preserve">. </w:t>
-      </w:r>
-      <w:r>
-        <w:rPr>
-          <w:rFonts w:ascii="Times New Roman" w:hAnsi="Times New Roman" w:cs="Times New Roman"/>
-          <w:sz w:val="24"/>
-          <w:szCs w:val="24"/>
-        </w:rPr>
-        <w:t xml:space="preserve">The Originator is responsible for </w:t>
-      </w:r>
-      <w:r>
-        <w:rPr>
-          <w:rFonts w:ascii="Times New Roman" w:hAnsi="Times New Roman" w:cs="Times New Roman"/>
-          <w:sz w:val="24"/>
-          <w:szCs w:val="24"/>
-        </w:rPr>
-        <w:t xml:space="preserve">saving its state to a Memento as well as loading state from a Memento. </w:t>
-      </w:r>
-      <w:r>
-        <w:rPr>
-          <w:rFonts w:ascii="Times New Roman" w:hAnsi="Times New Roman" w:cs="Times New Roman"/>
-          <w:sz w:val="24"/>
-          <w:szCs w:val="24"/>
-        </w:rPr>
-        <w:t xml:space="preserve">Finally, the Caretaker class is responsible for the </w:t>
-      </w:r>
-      <w:r>
-        <w:rPr>
-          <w:rFonts w:ascii="Times New Roman" w:hAnsi="Times New Roman" w:cs="Times New Roman"/>
-          <w:sz w:val="24"/>
-          <w:szCs w:val="24"/>
-        </w:rPr>
-        <w:lastRenderedPageBreak/>
-        <w:t xml:space="preserve">handling of Mementos </w:t>
-      </w:r>
-      <w:r>
-        <w:rPr>
-          <w:rFonts w:ascii="Times New Roman" w:hAnsi="Times New Roman" w:cs="Times New Roman"/>
-          <w:sz w:val="24"/>
-          <w:szCs w:val="24"/>
-        </w:rPr>
-        <w:t xml:space="preserve">when the Originator is not using them. </w:t>
-      </w:r>
-      <w:r>
-        <w:rPr>
-          <w:rFonts w:ascii="Times New Roman" w:hAnsi="Times New Roman" w:cs="Times New Roman"/>
-          <w:sz w:val="24"/>
-          <w:szCs w:val="24"/>
-        </w:rPr>
-        <w:t xml:space="preserve">The Caretaker may request the Originator to create a new </w:t>
-      </w:r>
-      <w:proofErr w:type="gramStart"/>
-      <w:r>
-        <w:rPr>
-          <w:rFonts w:ascii="Times New Roman" w:hAnsi="Times New Roman" w:cs="Times New Roman"/>
-          <w:sz w:val="24"/>
-          <w:szCs w:val="24"/>
-        </w:rPr>
-        <w:t>Memento</w:t>
-      </w:r>
-      <w:proofErr w:type="gramEnd"/>
-      <w:r>
-        <w:rPr>
-          <w:rFonts w:ascii="Times New Roman" w:hAnsi="Times New Roman" w:cs="Times New Roman"/>
-          <w:sz w:val="24"/>
-          <w:szCs w:val="24"/>
-        </w:rPr>
-        <w:t xml:space="preserve"> or the Caretaker may request the Originator to set its state to a passed in Memento. </w:t>
+        <w:rPr>
+          <w:rFonts w:ascii="Times New Roman" w:hAnsi="Times New Roman" w:cs="Times New Roman"/>
+          <w:sz w:val="24"/>
+          <w:szCs w:val="24"/>
+        </w:rPr>
+      </w:pPr>
+      <w:r>
+        <w:rPr>
+          <w:rFonts w:ascii="Times New Roman" w:hAnsi="Times New Roman" w:cs="Times New Roman"/>
+          <w:sz w:val="24"/>
+          <w:szCs w:val="24"/>
+        </w:rPr>
+        <w:t>Advantages: T</w:t>
+      </w:r>
+      <w:r>
+        <w:rPr>
+          <w:rFonts w:ascii="Times New Roman" w:hAnsi="Times New Roman" w:cs="Times New Roman"/>
+          <w:sz w:val="24"/>
+          <w:szCs w:val="24"/>
+        </w:rPr>
+        <w:t>he Originator’s state may be created and loaded arbitrarily without decapsulating the data it contains. Data is only ever passed between the interfaces of the objects and is never located outside. This is advantageous for keeping the state safe. Also, using techniques of serialization, a generic Memento can be used for many Originators.</w:t>
       </w:r>
     </w:p>
     <w:p>
       <w:pPr>
         <w:spacing w:line="480" w:lineRule="auto"/>
-        <w:ind w:firstLine="720"/>
-        <w:rPr>
-          <w:rFonts w:ascii="Times New Roman" w:hAnsi="Times New Roman" w:cs="Times New Roman"/>
-          <w:sz w:val="24"/>
-          <w:szCs w:val="24"/>
-        </w:rPr>
-      </w:pPr>
-      <w:r>
-        <w:rPr>
-          <w:rFonts w:ascii="Times New Roman" w:hAnsi="Times New Roman" w:cs="Times New Roman"/>
-          <w:sz w:val="24"/>
-          <w:szCs w:val="24"/>
-        </w:rPr>
-        <w:t xml:space="preserve">In total, the effect of this pattern is </w:t>
-      </w:r>
-      <w:r>
-        <w:rPr>
-          <w:rFonts w:ascii="Times New Roman" w:hAnsi="Times New Roman" w:cs="Times New Roman"/>
-          <w:sz w:val="24"/>
-          <w:szCs w:val="24"/>
-        </w:rPr>
-        <w:t xml:space="preserve">that copies of the Originator’s state may be created and loaded arbitrarily without </w:t>
-      </w:r>
-      <w:r>
-        <w:rPr>
-          <w:rFonts w:ascii="Times New Roman" w:hAnsi="Times New Roman" w:cs="Times New Roman"/>
-          <w:sz w:val="24"/>
-          <w:szCs w:val="24"/>
-        </w:rPr>
-        <w:t xml:space="preserve">decapsulating the data it contains. </w:t>
-      </w:r>
-      <w:r>
-        <w:rPr>
-          <w:rFonts w:ascii="Times New Roman" w:hAnsi="Times New Roman" w:cs="Times New Roman"/>
-          <w:sz w:val="24"/>
-          <w:szCs w:val="24"/>
-        </w:rPr>
-        <w:t xml:space="preserve">Data is only ever passed between the interfaces of the objects and is never located outside. </w:t>
-      </w:r>
-      <w:r>
-        <w:rPr>
-          <w:rFonts w:ascii="Times New Roman" w:hAnsi="Times New Roman" w:cs="Times New Roman"/>
-          <w:sz w:val="24"/>
-          <w:szCs w:val="24"/>
-        </w:rPr>
-        <w:t xml:space="preserve">This is </w:t>
-      </w:r>
-      <w:r>
-        <w:rPr>
-          <w:rFonts w:ascii="Times New Roman" w:hAnsi="Times New Roman" w:cs="Times New Roman"/>
-          <w:sz w:val="24"/>
-          <w:szCs w:val="24"/>
-        </w:rPr>
-        <w:t>advantageous</w:t>
-      </w:r>
-      <w:r>
-        <w:rPr>
-          <w:rFonts w:ascii="Times New Roman" w:hAnsi="Times New Roman" w:cs="Times New Roman"/>
-          <w:sz w:val="24"/>
-          <w:szCs w:val="24"/>
-        </w:rPr>
-        <w:t xml:space="preserve"> for keeping the state safe. </w:t>
-      </w:r>
-      <w:r>
-        <w:rPr>
-          <w:rFonts w:ascii="Times New Roman" w:hAnsi="Times New Roman" w:cs="Times New Roman"/>
-          <w:sz w:val="24"/>
-          <w:szCs w:val="24"/>
-        </w:rPr>
-        <w:t xml:space="preserve">Also, using techniques of serialization, a generic Memento can be used for many Originators. </w:t>
-      </w:r>
-      <w:r>
-        <w:rPr>
-          <w:rFonts w:ascii="Times New Roman" w:hAnsi="Times New Roman" w:cs="Times New Roman"/>
-          <w:sz w:val="24"/>
-          <w:szCs w:val="24"/>
-        </w:rPr>
-        <w:t xml:space="preserve">However, one disadvantage is that a very large </w:t>
-      </w:r>
-      <w:proofErr w:type="gramStart"/>
-      <w:r>
-        <w:rPr>
-          <w:rFonts w:ascii="Times New Roman" w:hAnsi="Times New Roman" w:cs="Times New Roman"/>
-          <w:sz w:val="24"/>
-          <w:szCs w:val="24"/>
-        </w:rPr>
-        <w:t>Originator with</w:t>
-      </w:r>
-      <w:proofErr w:type="gramEnd"/>
-      <w:r>
-        <w:rPr>
-          <w:rFonts w:ascii="Times New Roman" w:hAnsi="Times New Roman" w:cs="Times New Roman"/>
-          <w:sz w:val="24"/>
-          <w:szCs w:val="24"/>
-        </w:rPr>
-        <w:t xml:space="preserve"> produce an equally large Memento. </w:t>
+        <w:rPr>
+          <w:rFonts w:ascii="Times New Roman" w:hAnsi="Times New Roman" w:cs="Times New Roman"/>
+          <w:sz w:val="24"/>
+          <w:szCs w:val="24"/>
+        </w:rPr>
+      </w:pPr>
+      <w:r>
+        <w:rPr>
+          <w:rFonts w:ascii="Times New Roman" w:hAnsi="Times New Roman" w:cs="Times New Roman"/>
+          <w:sz w:val="24"/>
+          <w:szCs w:val="24"/>
+        </w:rPr>
+        <w:t>Disadvantages: A</w:t>
+      </w:r>
+      <w:r>
+        <w:rPr>
+          <w:rFonts w:ascii="Times New Roman" w:hAnsi="Times New Roman" w:cs="Times New Roman"/>
+          <w:sz w:val="24"/>
+          <w:szCs w:val="24"/>
+        </w:rPr>
+        <w:t xml:space="preserve"> very large Originator with produce an equally large Memento. </w:t>
       </w:r>
       <w:r>
         <w:rPr>

</xml_diff>